<commit_message>
add contents about feature selection to the note
</commit_message>
<xml_diff>
--- a/机器学习中的特征工程.docx
+++ b/机器学习中的特征工程.docx
@@ -5,7 +5,6 @@
     <w:p>
       <w:pPr>
         <w:rPr>
-          <w:rFonts w:hint="eastAsia"/>
           <w:b/>
           <w:sz w:val="24"/>
         </w:rPr>
@@ -22,276 +21,7 @@
     <w:p>
       <w:pPr>
         <w:rPr>
-          <w:rFonts w:hint="eastAsia"/>
           <w:b/>
-          <w:sz w:val="24"/>
-        </w:rPr>
-      </w:pPr>
-      <w:bookmarkStart w:id="0" w:name="_GoBack"/>
-      <w:bookmarkEnd w:id="0"/>
-    </w:p>
-    <w:p>
-      <w:pPr>
-        <w:rPr>
-          <w:rFonts w:hint="eastAsia"/>
-          <w:sz w:val="24"/>
-        </w:rPr>
-      </w:pPr>
-      <w:r>
-        <w:rPr>
-          <w:rFonts w:hint="eastAsia"/>
-          <w:sz w:val="24"/>
-        </w:rPr>
-        <w:t>利用机器学习解决</w:t>
-      </w:r>
-      <w:r>
-        <w:rPr>
-          <w:rFonts w:hint="eastAsia"/>
-          <w:sz w:val="24"/>
-        </w:rPr>
-        <w:t>实际问题</w:t>
-      </w:r>
-      <w:r>
-        <w:rPr>
-          <w:rFonts w:hint="eastAsia"/>
-          <w:sz w:val="24"/>
-        </w:rPr>
-        <w:t>时，</w:t>
-      </w:r>
-      <w:r>
-        <w:rPr>
-          <w:rFonts w:hint="eastAsia"/>
-          <w:sz w:val="24"/>
-        </w:rPr>
-        <w:t>一般的流程是：</w:t>
-      </w:r>
-    </w:p>
-    <w:p>
-      <w:pPr>
-        <w:rPr>
-          <w:rFonts w:hint="eastAsia"/>
-          <w:sz w:val="24"/>
-        </w:rPr>
-      </w:pPr>
-      <w:r>
-        <w:rPr>
-          <w:rFonts w:hint="eastAsia"/>
-          <w:sz w:val="24"/>
-        </w:rPr>
-        <w:t>收集数据</w:t>
-      </w:r>
-      <w:r>
-        <w:rPr>
-          <w:rFonts w:hint="eastAsia"/>
-          <w:sz w:val="24"/>
-        </w:rPr>
-        <w:t xml:space="preserve"> </w:t>
-      </w:r>
-      <w:r>
-        <w:rPr>
-          <w:sz w:val="24"/>
-        </w:rPr>
-        <w:t>–</w:t>
-      </w:r>
-      <w:r>
-        <w:rPr>
-          <w:rFonts w:hint="eastAsia"/>
-          <w:sz w:val="24"/>
-        </w:rPr>
-        <w:t xml:space="preserve">&gt; </w:t>
-      </w:r>
-      <w:r>
-        <w:rPr>
-          <w:rFonts w:hint="eastAsia"/>
-          <w:sz w:val="24"/>
-        </w:rPr>
-        <w:t>数据预处理</w:t>
-      </w:r>
-      <w:r>
-        <w:rPr>
-          <w:rFonts w:hint="eastAsia"/>
-          <w:sz w:val="24"/>
-        </w:rPr>
-        <w:t xml:space="preserve"> </w:t>
-      </w:r>
-      <w:r>
-        <w:rPr>
-          <w:sz w:val="24"/>
-        </w:rPr>
-        <w:t>–</w:t>
-      </w:r>
-      <w:r>
-        <w:rPr>
-          <w:rFonts w:hint="eastAsia"/>
-          <w:sz w:val="24"/>
-        </w:rPr>
-        <w:t xml:space="preserve">&gt; </w:t>
-      </w:r>
-      <w:r>
-        <w:rPr>
-          <w:rFonts w:hint="eastAsia"/>
-          <w:sz w:val="24"/>
-        </w:rPr>
-        <w:t>特征工程</w:t>
-      </w:r>
-      <w:r>
-        <w:rPr>
-          <w:rFonts w:hint="eastAsia"/>
-          <w:sz w:val="24"/>
-        </w:rPr>
-        <w:t xml:space="preserve"> </w:t>
-      </w:r>
-      <w:r>
-        <w:rPr>
-          <w:sz w:val="24"/>
-        </w:rPr>
-        <w:t>–</w:t>
-      </w:r>
-      <w:r>
-        <w:rPr>
-          <w:rFonts w:hint="eastAsia"/>
-          <w:sz w:val="24"/>
-        </w:rPr>
-        <w:t>&gt;</w:t>
-      </w:r>
-      <w:r>
-        <w:rPr>
-          <w:rFonts w:hint="eastAsia"/>
-          <w:sz w:val="24"/>
-        </w:rPr>
-        <w:t xml:space="preserve"> </w:t>
-      </w:r>
-      <w:r>
-        <w:rPr>
-          <w:rFonts w:hint="eastAsia"/>
-          <w:sz w:val="24"/>
-        </w:rPr>
-        <w:t>建模和</w:t>
-      </w:r>
-      <w:r>
-        <w:rPr>
-          <w:rFonts w:hint="eastAsia"/>
-          <w:sz w:val="24"/>
-        </w:rPr>
-        <w:t>训练数据</w:t>
-      </w:r>
-      <w:r>
-        <w:rPr>
-          <w:rFonts w:hint="eastAsia"/>
-          <w:sz w:val="24"/>
-        </w:rPr>
-        <w:t xml:space="preserve"> </w:t>
-      </w:r>
-      <w:r>
-        <w:rPr>
-          <w:sz w:val="24"/>
-        </w:rPr>
-        <w:t>–</w:t>
-      </w:r>
-      <w:r>
-        <w:rPr>
-          <w:rFonts w:hint="eastAsia"/>
-          <w:sz w:val="24"/>
-        </w:rPr>
-        <w:t>&gt;</w:t>
-      </w:r>
-      <w:r>
-        <w:rPr>
-          <w:rFonts w:hint="eastAsia"/>
-          <w:sz w:val="24"/>
-        </w:rPr>
-        <w:t xml:space="preserve"> </w:t>
-      </w:r>
-      <w:r>
-        <w:rPr>
-          <w:rFonts w:hint="eastAsia"/>
-          <w:sz w:val="24"/>
-        </w:rPr>
-        <w:t>预测</w:t>
-      </w:r>
-      <w:r>
-        <w:rPr>
-          <w:rFonts w:hint="eastAsia"/>
-          <w:sz w:val="24"/>
-        </w:rPr>
-        <w:t>。</w:t>
-      </w:r>
-    </w:p>
-    <w:p>
-      <w:pPr>
-        <w:rPr>
-          <w:rFonts w:hint="eastAsia"/>
-          <w:sz w:val="24"/>
-        </w:rPr>
-      </w:pPr>
-      <w:r>
-        <w:rPr>
-          <w:rFonts w:hint="eastAsia"/>
-          <w:sz w:val="24"/>
-        </w:rPr>
-        <w:t>其中特征工程是非常重要的一个步骤。</w:t>
-      </w:r>
-      <w:r>
-        <w:rPr>
-          <w:rFonts w:hint="eastAsia"/>
-          <w:sz w:val="24"/>
-        </w:rPr>
-        <w:t>它是基于你对于数据和模型的理解，</w:t>
-      </w:r>
-      <w:r>
-        <w:rPr>
-          <w:rFonts w:hint="eastAsia"/>
-          <w:sz w:val="24"/>
-        </w:rPr>
-        <w:t>对数据的原始特征进行处理，以及</w:t>
-      </w:r>
-      <w:r>
-        <w:rPr>
-          <w:rFonts w:hint="eastAsia"/>
-          <w:sz w:val="24"/>
-        </w:rPr>
-        <w:t>通过原始特征</w:t>
-      </w:r>
-      <w:r>
-        <w:rPr>
-          <w:rFonts w:hint="eastAsia"/>
-          <w:sz w:val="24"/>
-        </w:rPr>
-        <w:t>的组合或</w:t>
-      </w:r>
-      <w:r>
-        <w:rPr>
-          <w:rFonts w:hint="eastAsia"/>
-          <w:sz w:val="24"/>
-        </w:rPr>
-        <w:t>映射</w:t>
-      </w:r>
-      <w:r>
-        <w:rPr>
-          <w:rFonts w:hint="eastAsia"/>
-          <w:sz w:val="24"/>
-        </w:rPr>
-        <w:t>来</w:t>
-      </w:r>
-      <w:r>
-        <w:rPr>
-          <w:rFonts w:hint="eastAsia"/>
-          <w:sz w:val="24"/>
-        </w:rPr>
-        <w:t>构造新的特征，</w:t>
-      </w:r>
-      <w:r>
-        <w:rPr>
-          <w:rFonts w:hint="eastAsia"/>
-          <w:sz w:val="24"/>
-        </w:rPr>
-        <w:t>使得新的特征更能适应模型对输入的要求，从而使模型达到更好的性能。</w:t>
-      </w:r>
-    </w:p>
-    <w:p>
-      <w:pPr>
-        <w:rPr>
-          <w:rFonts w:hint="eastAsia"/>
           <w:sz w:val="24"/>
         </w:rPr>
       </w:pPr>
@@ -299,7 +29,254 @@
     <w:p>
       <w:pPr>
         <w:rPr>
-          <w:rFonts w:hint="eastAsia"/>
+          <w:sz w:val="24"/>
+        </w:rPr>
+      </w:pPr>
+      <w:r>
+        <w:rPr>
+          <w:rFonts w:hint="eastAsia"/>
+          <w:sz w:val="24"/>
+        </w:rPr>
+        <w:t>利用机器学习解决</w:t>
+      </w:r>
+      <w:r>
+        <w:rPr>
+          <w:rFonts w:hint="eastAsia"/>
+          <w:sz w:val="24"/>
+        </w:rPr>
+        <w:t>实际问题</w:t>
+      </w:r>
+      <w:r>
+        <w:rPr>
+          <w:rFonts w:hint="eastAsia"/>
+          <w:sz w:val="24"/>
+        </w:rPr>
+        <w:t>时，</w:t>
+      </w:r>
+      <w:r>
+        <w:rPr>
+          <w:rFonts w:hint="eastAsia"/>
+          <w:sz w:val="24"/>
+        </w:rPr>
+        <w:t>一般的流程是：</w:t>
+      </w:r>
+    </w:p>
+    <w:p>
+      <w:pPr>
+        <w:rPr>
+          <w:sz w:val="24"/>
+        </w:rPr>
+      </w:pPr>
+      <w:r>
+        <w:rPr>
+          <w:rFonts w:hint="eastAsia"/>
+          <w:sz w:val="24"/>
+        </w:rPr>
+        <w:t>收集数据</w:t>
+      </w:r>
+      <w:r>
+        <w:rPr>
+          <w:rFonts w:hint="eastAsia"/>
+          <w:sz w:val="24"/>
+        </w:rPr>
+        <w:t xml:space="preserve"> </w:t>
+      </w:r>
+      <w:r>
+        <w:rPr>
+          <w:sz w:val="24"/>
+        </w:rPr>
+        <w:t>–</w:t>
+      </w:r>
+      <w:r>
+        <w:rPr>
+          <w:rFonts w:hint="eastAsia"/>
+          <w:sz w:val="24"/>
+        </w:rPr>
+        <w:t xml:space="preserve">&gt; </w:t>
+      </w:r>
+      <w:r>
+        <w:rPr>
+          <w:rFonts w:hint="eastAsia"/>
+          <w:sz w:val="24"/>
+        </w:rPr>
+        <w:t>数据预处理</w:t>
+      </w:r>
+      <w:r>
+        <w:rPr>
+          <w:rFonts w:hint="eastAsia"/>
+          <w:sz w:val="24"/>
+        </w:rPr>
+        <w:t xml:space="preserve"> </w:t>
+      </w:r>
+      <w:r>
+        <w:rPr>
+          <w:sz w:val="24"/>
+        </w:rPr>
+        <w:t>–</w:t>
+      </w:r>
+      <w:r>
+        <w:rPr>
+          <w:rFonts w:hint="eastAsia"/>
+          <w:sz w:val="24"/>
+        </w:rPr>
+        <w:t xml:space="preserve">&gt; </w:t>
+      </w:r>
+      <w:r>
+        <w:rPr>
+          <w:rFonts w:hint="eastAsia"/>
+          <w:sz w:val="24"/>
+        </w:rPr>
+        <w:t>特征工程</w:t>
+      </w:r>
+      <w:r>
+        <w:rPr>
+          <w:rFonts w:hint="eastAsia"/>
+          <w:sz w:val="24"/>
+        </w:rPr>
+        <w:t xml:space="preserve"> </w:t>
+      </w:r>
+      <w:r>
+        <w:rPr>
+          <w:sz w:val="24"/>
+        </w:rPr>
+        <w:t>–</w:t>
+      </w:r>
+      <w:r>
+        <w:rPr>
+          <w:rFonts w:hint="eastAsia"/>
+          <w:sz w:val="24"/>
+        </w:rPr>
+        <w:t xml:space="preserve">&gt; </w:t>
+      </w:r>
+      <w:r>
+        <w:rPr>
+          <w:rFonts w:hint="eastAsia"/>
+          <w:sz w:val="24"/>
+        </w:rPr>
+        <w:t>建模和</w:t>
+      </w:r>
+      <w:r>
+        <w:rPr>
+          <w:rFonts w:hint="eastAsia"/>
+          <w:sz w:val="24"/>
+        </w:rPr>
+        <w:t>训练数据</w:t>
+      </w:r>
+      <w:r>
+        <w:rPr>
+          <w:rFonts w:hint="eastAsia"/>
+          <w:sz w:val="24"/>
+        </w:rPr>
+        <w:t xml:space="preserve"> </w:t>
+      </w:r>
+      <w:r>
+        <w:rPr>
+          <w:sz w:val="24"/>
+        </w:rPr>
+        <w:t>–</w:t>
+      </w:r>
+      <w:r>
+        <w:rPr>
+          <w:rFonts w:hint="eastAsia"/>
+          <w:sz w:val="24"/>
+        </w:rPr>
+        <w:t xml:space="preserve">&gt; </w:t>
+      </w:r>
+      <w:r>
+        <w:rPr>
+          <w:rFonts w:hint="eastAsia"/>
+          <w:sz w:val="24"/>
+        </w:rPr>
+        <w:t>预测</w:t>
+      </w:r>
+      <w:r>
+        <w:rPr>
+          <w:rFonts w:hint="eastAsia"/>
+          <w:sz w:val="24"/>
+        </w:rPr>
+        <w:t>。</w:t>
+      </w:r>
+    </w:p>
+    <w:p>
+      <w:pPr>
+        <w:rPr>
+          <w:sz w:val="24"/>
+        </w:rPr>
+      </w:pPr>
+      <w:r>
+        <w:rPr>
+          <w:rFonts w:hint="eastAsia"/>
+          <w:sz w:val="24"/>
+        </w:rPr>
+        <w:t>其中特征工程是非常重要的一个步骤。</w:t>
+      </w:r>
+      <w:r>
+        <w:rPr>
+          <w:rFonts w:hint="eastAsia"/>
+          <w:sz w:val="24"/>
+        </w:rPr>
+        <w:t>它是基于你对于数据和模型的理解，</w:t>
+      </w:r>
+      <w:r>
+        <w:rPr>
+          <w:rFonts w:hint="eastAsia"/>
+          <w:sz w:val="24"/>
+        </w:rPr>
+        <w:t>对数据的原始特征进行处理，以及</w:t>
+      </w:r>
+      <w:r>
+        <w:rPr>
+          <w:rFonts w:hint="eastAsia"/>
+          <w:sz w:val="24"/>
+        </w:rPr>
+        <w:t>通过原始特征</w:t>
+      </w:r>
+      <w:r>
+        <w:rPr>
+          <w:rFonts w:hint="eastAsia"/>
+          <w:sz w:val="24"/>
+        </w:rPr>
+        <w:t>的组合或</w:t>
+      </w:r>
+      <w:r>
+        <w:rPr>
+          <w:rFonts w:hint="eastAsia"/>
+          <w:sz w:val="24"/>
+        </w:rPr>
+        <w:t>映射</w:t>
+      </w:r>
+      <w:r>
+        <w:rPr>
+          <w:rFonts w:hint="eastAsia"/>
+          <w:sz w:val="24"/>
+        </w:rPr>
+        <w:t>来</w:t>
+      </w:r>
+      <w:r>
+        <w:rPr>
+          <w:rFonts w:hint="eastAsia"/>
+          <w:sz w:val="24"/>
+        </w:rPr>
+        <w:t>构造新的特征，</w:t>
+      </w:r>
+      <w:r>
+        <w:rPr>
+          <w:rFonts w:hint="eastAsia"/>
+          <w:sz w:val="24"/>
+        </w:rPr>
+        <w:t>使得新的特征更能适应模型对输入的要求，从而使模型达到更好的性能。</w:t>
+      </w:r>
+    </w:p>
+    <w:p>
+      <w:pPr>
+        <w:rPr>
+          <w:sz w:val="24"/>
+        </w:rPr>
+      </w:pPr>
+    </w:p>
+    <w:p>
+      <w:pPr>
+        <w:rPr>
           <w:sz w:val="24"/>
         </w:rPr>
       </w:pPr>
@@ -387,7 +364,7 @@
           <v:shape id="_x0000_i1025" type="#_x0000_t75" style="width:9.75pt;height:9.75pt" o:ole="">
             <v:imagedata r:id="rId5" o:title=""/>
           </v:shape>
-          <o:OLEObject Type="Embed" ProgID="Equation.DSMT4" ShapeID="_x0000_i1025" DrawAspect="Content" ObjectID="_1649440909" r:id="rId6"/>
+          <o:OLEObject Type="Embed" ProgID="Equation.DSMT4" ShapeID="_x0000_i1025" DrawAspect="Content" ObjectID="_1649788257" r:id="rId6"/>
         </w:object>
       </w:r>
       <w:r>
@@ -406,7 +383,7 @@
           <v:shape id="_x0000_i1026" type="#_x0000_t75" style="width:14.25pt;height:14.9pt" o:ole="">
             <v:imagedata r:id="rId7" o:title=""/>
           </v:shape>
-          <o:OLEObject Type="Embed" ProgID="Equation.DSMT4" ShapeID="_x0000_i1026" DrawAspect="Content" ObjectID="_1649440910" r:id="rId8"/>
+          <o:OLEObject Type="Embed" ProgID="Equation.DSMT4" ShapeID="_x0000_i1026" DrawAspect="Content" ObjectID="_1649788258" r:id="rId8"/>
         </w:object>
       </w:r>
       <w:r>
@@ -441,7 +418,6 @@
     <w:p>
       <w:pPr>
         <w:rPr>
-          <w:rFonts w:hint="eastAsia"/>
           <w:sz w:val="24"/>
         </w:rPr>
       </w:pPr>
@@ -449,7 +425,6 @@
     <w:p>
       <w:pPr>
         <w:rPr>
-          <w:rFonts w:hint="eastAsia"/>
           <w:b/>
           <w:sz w:val="24"/>
         </w:rPr>
@@ -474,7 +449,6 @@
     <w:p>
       <w:pPr>
         <w:rPr>
-          <w:rFonts w:hint="eastAsia"/>
           <w:sz w:val="24"/>
         </w:rPr>
       </w:pPr>
@@ -482,7 +456,6 @@
     <w:p>
       <w:pPr>
         <w:rPr>
-          <w:rFonts w:hint="eastAsia"/>
           <w:sz w:val="24"/>
         </w:rPr>
       </w:pPr>
@@ -664,21 +637,7 @@
           <w:rFonts w:hint="eastAsia"/>
           <w:sz w:val="24"/>
         </w:rPr>
-        <w:t>“</w:t>
-      </w:r>
-      <w:r>
-        <w:rPr>
-          <w:rFonts w:hint="eastAsia"/>
-          <w:sz w:val="24"/>
-        </w:rPr>
-        <w:t>离散化</w:t>
-      </w:r>
-      <w:r>
-        <w:rPr>
-          <w:rFonts w:hint="eastAsia"/>
-          <w:sz w:val="24"/>
-        </w:rPr>
-        <w:t>”</w:t>
+        <w:t>“离散化”</w:t>
       </w:r>
       <w:r>
         <w:rPr>
@@ -691,7 +650,6 @@
     <w:p>
       <w:pPr>
         <w:rPr>
-          <w:rFonts w:hint="eastAsia"/>
           <w:sz w:val="24"/>
         </w:rPr>
       </w:pPr>
@@ -797,7 +755,6 @@
     <w:p>
       <w:pPr>
         <w:rPr>
-          <w:rFonts w:hint="eastAsia"/>
           <w:sz w:val="24"/>
         </w:rPr>
       </w:pPr>
@@ -937,7 +894,6 @@
     <w:p>
       <w:pPr>
         <w:rPr>
-          <w:rFonts w:hint="eastAsia"/>
           <w:sz w:val="24"/>
         </w:rPr>
       </w:pPr>
@@ -1001,7 +957,6 @@
     <w:p>
       <w:pPr>
         <w:rPr>
-          <w:rFonts w:hint="eastAsia"/>
           <w:sz w:val="24"/>
         </w:rPr>
       </w:pPr>
@@ -1116,7 +1071,6 @@
     <w:p>
       <w:pPr>
         <w:rPr>
-          <w:rFonts w:hint="eastAsia"/>
           <w:sz w:val="24"/>
         </w:rPr>
       </w:pPr>
@@ -1130,7 +1084,6 @@
     <w:p>
       <w:pPr>
         <w:rPr>
-          <w:rFonts w:hint="eastAsia"/>
           <w:sz w:val="24"/>
         </w:rPr>
       </w:pPr>
@@ -1138,7 +1091,6 @@
     <w:p>
       <w:pPr>
         <w:rPr>
-          <w:rFonts w:hint="eastAsia"/>
           <w:sz w:val="24"/>
         </w:rPr>
       </w:pPr>
@@ -1537,7 +1489,6 @@
     <w:p>
       <w:pPr>
         <w:rPr>
-          <w:rFonts w:hint="eastAsia"/>
           <w:sz w:val="24"/>
         </w:rPr>
       </w:pPr>
@@ -1623,21 +1574,7 @@
           <w:rFonts w:hint="eastAsia"/>
           <w:sz w:val="24"/>
         </w:rPr>
-        <w:t>“</w:t>
-      </w:r>
-      <w:r>
-        <w:rPr>
-          <w:rFonts w:hint="eastAsia"/>
-          <w:sz w:val="24"/>
-        </w:rPr>
-        <w:t>最大最小标准化</w:t>
-      </w:r>
-      <w:r>
-        <w:rPr>
-          <w:rFonts w:hint="eastAsia"/>
-          <w:sz w:val="24"/>
-        </w:rPr>
-        <w:t>”和“</w:t>
+        <w:t>“最大最小标准化”和“</w:t>
       </w:r>
       <w:r>
         <w:rPr>
@@ -1657,7 +1594,6 @@
     <w:p>
       <w:pPr>
         <w:rPr>
-          <w:rFonts w:hint="eastAsia"/>
           <w:sz w:val="24"/>
         </w:rPr>
       </w:pPr>
@@ -1665,7 +1601,6 @@
     <w:p>
       <w:pPr>
         <w:rPr>
-          <w:rFonts w:hint="eastAsia"/>
           <w:sz w:val="24"/>
         </w:rPr>
       </w:pPr>
@@ -1695,7 +1630,6 @@
       <w:pPr>
         <w:jc w:val="center"/>
         <w:rPr>
-          <w:rFonts w:hint="eastAsia"/>
           <w:sz w:val="24"/>
         </w:rPr>
       </w:pPr>
@@ -1708,14 +1642,13 @@
           <v:shape id="_x0000_i1027" type="#_x0000_t75" style="width:112.2pt;height:33.1pt" o:ole="">
             <v:imagedata r:id="rId9" o:title=""/>
           </v:shape>
-          <o:OLEObject Type="Embed" ProgID="Equation.DSMT4" ShapeID="_x0000_i1027" DrawAspect="Content" ObjectID="_1649440911" r:id="rId10"/>
+          <o:OLEObject Type="Embed" ProgID="Equation.DSMT4" ShapeID="_x0000_i1027" DrawAspect="Content" ObjectID="_1649788259" r:id="rId10"/>
         </w:object>
       </w:r>
     </w:p>
     <w:p>
       <w:pPr>
         <w:rPr>
-          <w:rFonts w:hint="eastAsia"/>
           <w:sz w:val="24"/>
         </w:rPr>
       </w:pPr>
@@ -1779,7 +1712,6 @@
     <w:p>
       <w:pPr>
         <w:rPr>
-          <w:rFonts w:hint="eastAsia"/>
           <w:sz w:val="24"/>
         </w:rPr>
       </w:pPr>
@@ -1787,7 +1719,6 @@
     <w:p>
       <w:pPr>
         <w:rPr>
-          <w:rFonts w:hint="eastAsia"/>
           <w:sz w:val="24"/>
         </w:rPr>
       </w:pPr>
@@ -1831,7 +1762,6 @@
       <w:pPr>
         <w:jc w:val="center"/>
         <w:rPr>
-          <w:rFonts w:hint="eastAsia"/>
           <w:sz w:val="24"/>
         </w:rPr>
       </w:pPr>
@@ -1844,13 +1774,14 @@
           <v:shape id="_x0000_i1028" type="#_x0000_t75" style="width:84.95pt;height:33.1pt" o:ole="">
             <v:imagedata r:id="rId11" o:title=""/>
           </v:shape>
-          <o:OLEObject Type="Embed" ProgID="Equation.DSMT4" ShapeID="_x0000_i1028" DrawAspect="Content" ObjectID="_1649440912" r:id="rId12"/>
+          <o:OLEObject Type="Embed" ProgID="Equation.DSMT4" ShapeID="_x0000_i1028" DrawAspect="Content" ObjectID="_1649788260" r:id="rId12"/>
         </w:object>
       </w:r>
     </w:p>
     <w:p>
       <w:pPr>
         <w:rPr>
+          <w:rFonts w:hint="eastAsia"/>
           <w:sz w:val="24"/>
         </w:rPr>
       </w:pPr>
@@ -1919,6 +1850,891 @@
         </w:rPr>
         <w:t>。</w:t>
       </w:r>
+    </w:p>
+    <w:p>
+      <w:pPr>
+        <w:rPr>
+          <w:rFonts w:hint="eastAsia"/>
+          <w:sz w:val="24"/>
+        </w:rPr>
+      </w:pPr>
+    </w:p>
+    <w:p>
+      <w:pPr>
+        <w:rPr>
+          <w:rFonts w:hint="eastAsia"/>
+          <w:sz w:val="24"/>
+        </w:rPr>
+      </w:pPr>
+      <w:r>
+        <w:rPr>
+          <w:rFonts w:hint="eastAsia"/>
+          <w:b/>
+          <w:sz w:val="24"/>
+        </w:rPr>
+        <w:t>3</w:t>
+      </w:r>
+      <w:r>
+        <w:rPr>
+          <w:rFonts w:hint="eastAsia"/>
+          <w:b/>
+          <w:sz w:val="24"/>
+        </w:rPr>
+        <w:t>、特征</w:t>
+      </w:r>
+      <w:r>
+        <w:rPr>
+          <w:rFonts w:hint="eastAsia"/>
+          <w:b/>
+          <w:sz w:val="24"/>
+        </w:rPr>
+        <w:t>选择</w:t>
+      </w:r>
+      <w:r>
+        <w:rPr>
+          <w:rFonts w:hint="eastAsia"/>
+          <w:b/>
+          <w:sz w:val="24"/>
+        </w:rPr>
+        <w:t>。</w:t>
+      </w:r>
+      <w:r>
+        <w:rPr>
+          <w:rFonts w:hint="eastAsia"/>
+          <w:sz w:val="24"/>
+        </w:rPr>
+        <w:t>上面已经说过，</w:t>
+      </w:r>
+      <w:r>
+        <w:rPr>
+          <w:rFonts w:hint="eastAsia"/>
+          <w:sz w:val="24"/>
+        </w:rPr>
+        <w:t>样本的</w:t>
+      </w:r>
+      <w:r>
+        <w:rPr>
+          <w:rFonts w:hint="eastAsia"/>
+          <w:sz w:val="24"/>
+        </w:rPr>
+        <w:t>不同</w:t>
+      </w:r>
+      <w:r>
+        <w:rPr>
+          <w:rFonts w:hint="eastAsia"/>
+          <w:sz w:val="24"/>
+        </w:rPr>
+        <w:t>特征</w:t>
+      </w:r>
+      <w:r>
+        <w:rPr>
+          <w:rFonts w:hint="eastAsia"/>
+          <w:sz w:val="24"/>
+        </w:rPr>
+        <w:t>对</w:t>
+      </w:r>
+      <w:r>
+        <w:rPr>
+          <w:rFonts w:hint="eastAsia"/>
+          <w:sz w:val="24"/>
+        </w:rPr>
+        <w:t>样本的</w:t>
+      </w:r>
+      <w:r>
+        <w:rPr>
+          <w:rFonts w:hint="eastAsia"/>
+          <w:sz w:val="24"/>
+        </w:rPr>
+        <w:t>输出</w:t>
+      </w:r>
+      <w:r>
+        <w:rPr>
+          <w:rFonts w:hint="eastAsia"/>
+          <w:sz w:val="24"/>
+        </w:rPr>
+        <w:t>的影响程度不同。</w:t>
+      </w:r>
+      <w:r>
+        <w:rPr>
+          <w:rFonts w:hint="eastAsia"/>
+          <w:sz w:val="24"/>
+        </w:rPr>
+        <w:t>现实中，</w:t>
+      </w:r>
+      <w:r>
+        <w:rPr>
+          <w:rFonts w:hint="eastAsia"/>
+          <w:sz w:val="24"/>
+        </w:rPr>
+        <w:t>我们收集的样本</w:t>
+      </w:r>
+      <w:r>
+        <w:rPr>
+          <w:rFonts w:hint="eastAsia"/>
+          <w:sz w:val="24"/>
+        </w:rPr>
+        <w:t>的</w:t>
+      </w:r>
+      <w:r>
+        <w:rPr>
+          <w:rFonts w:hint="eastAsia"/>
+          <w:sz w:val="24"/>
+        </w:rPr>
+        <w:t>特征可能存在两个问题：</w:t>
+      </w:r>
+      <w:r>
+        <w:rPr>
+          <w:rFonts w:hint="eastAsia"/>
+          <w:sz w:val="24"/>
+        </w:rPr>
+        <w:t>一是</w:t>
+      </w:r>
+      <w:r>
+        <w:rPr>
+          <w:rFonts w:hint="eastAsia"/>
+          <w:sz w:val="24"/>
+        </w:rPr>
+        <w:t>可能存在对样本输出影响程度非常小的特征</w:t>
+      </w:r>
+      <w:r>
+        <w:rPr>
+          <w:rFonts w:hint="eastAsia"/>
+          <w:sz w:val="24"/>
+        </w:rPr>
+        <w:t>（或称为“无关特征”）</w:t>
+      </w:r>
+      <w:r>
+        <w:rPr>
+          <w:rFonts w:hint="eastAsia"/>
+          <w:sz w:val="24"/>
+        </w:rPr>
+        <w:t>，它们在</w:t>
+      </w:r>
+      <w:r>
+        <w:rPr>
+          <w:rFonts w:hint="eastAsia"/>
+          <w:sz w:val="24"/>
+        </w:rPr>
+        <w:t>模型</w:t>
+      </w:r>
+      <w:r>
+        <w:rPr>
+          <w:rFonts w:hint="eastAsia"/>
+          <w:sz w:val="24"/>
+        </w:rPr>
+        <w:t>对</w:t>
+      </w:r>
+      <w:r>
+        <w:rPr>
+          <w:rFonts w:hint="eastAsia"/>
+          <w:sz w:val="24"/>
+        </w:rPr>
+        <w:t>样本</w:t>
+      </w:r>
+      <w:r>
+        <w:rPr>
+          <w:rFonts w:hint="eastAsia"/>
+          <w:sz w:val="24"/>
+        </w:rPr>
+        <w:t>的预测</w:t>
+      </w:r>
+      <w:r>
+        <w:rPr>
+          <w:rFonts w:hint="eastAsia"/>
+          <w:sz w:val="24"/>
+        </w:rPr>
+        <w:t>中基本不起作用</w:t>
+      </w:r>
+      <w:r>
+        <w:rPr>
+          <w:rFonts w:hint="eastAsia"/>
+          <w:sz w:val="24"/>
+        </w:rPr>
+        <w:t>；二是</w:t>
+      </w:r>
+      <w:r>
+        <w:rPr>
+          <w:rFonts w:hint="eastAsia"/>
+          <w:sz w:val="24"/>
+        </w:rPr>
+        <w:t>可能存在</w:t>
+      </w:r>
+      <w:r>
+        <w:rPr>
+          <w:rFonts w:hint="eastAsia"/>
+          <w:sz w:val="24"/>
+        </w:rPr>
+        <w:t>具有比较强的相关性的特征，它们</w:t>
+      </w:r>
+      <w:r>
+        <w:rPr>
+          <w:rFonts w:hint="eastAsia"/>
+          <w:sz w:val="24"/>
+        </w:rPr>
+        <w:t>对于</w:t>
+      </w:r>
+      <w:r>
+        <w:rPr>
+          <w:rFonts w:hint="eastAsia"/>
+          <w:sz w:val="24"/>
+        </w:rPr>
+        <w:t>模型的训练来说是冗余的。</w:t>
+      </w:r>
+    </w:p>
+    <w:p>
+      <w:pPr>
+        <w:rPr>
+          <w:rFonts w:hint="eastAsia"/>
+          <w:sz w:val="24"/>
+        </w:rPr>
+      </w:pPr>
+      <w:r>
+        <w:rPr>
+          <w:rFonts w:hint="eastAsia"/>
+          <w:sz w:val="24"/>
+        </w:rPr>
+        <w:t>为了解决这两个问题，</w:t>
+      </w:r>
+      <w:r>
+        <w:rPr>
+          <w:rFonts w:hint="eastAsia"/>
+          <w:sz w:val="24"/>
+        </w:rPr>
+        <w:t>去除无关特征和冗余特征，我们常常在特征工程部分进行特征选择。</w:t>
+      </w:r>
+    </w:p>
+    <w:p>
+      <w:pPr>
+        <w:rPr>
+          <w:rFonts w:hint="eastAsia"/>
+          <w:sz w:val="24"/>
+        </w:rPr>
+      </w:pPr>
+      <w:r>
+        <w:rPr>
+          <w:rFonts w:hint="eastAsia"/>
+          <w:sz w:val="24"/>
+        </w:rPr>
+        <w:t>常用的</w:t>
+      </w:r>
+      <w:r>
+        <w:rPr>
+          <w:rFonts w:hint="eastAsia"/>
+          <w:sz w:val="24"/>
+        </w:rPr>
+        <w:t>特征选择</w:t>
+      </w:r>
+      <w:r>
+        <w:rPr>
+          <w:rFonts w:hint="eastAsia"/>
+          <w:sz w:val="24"/>
+        </w:rPr>
+        <w:t>方法有以下几种：</w:t>
+      </w:r>
+    </w:p>
+    <w:p>
+      <w:pPr>
+        <w:rPr>
+          <w:rFonts w:hint="eastAsia"/>
+          <w:sz w:val="24"/>
+        </w:rPr>
+      </w:pPr>
+      <w:r>
+        <w:rPr>
+          <w:rFonts w:hint="eastAsia"/>
+          <w:sz w:val="24"/>
+        </w:rPr>
+        <w:t>（</w:t>
+      </w:r>
+      <w:r>
+        <w:rPr>
+          <w:rFonts w:hint="eastAsia"/>
+          <w:sz w:val="24"/>
+        </w:rPr>
+        <w:t>1</w:t>
+      </w:r>
+      <w:r>
+        <w:rPr>
+          <w:rFonts w:hint="eastAsia"/>
+          <w:sz w:val="24"/>
+        </w:rPr>
+        <w:t>）</w:t>
+      </w:r>
+      <w:r>
+        <w:rPr>
+          <w:rFonts w:hint="eastAsia"/>
+          <w:sz w:val="24"/>
+        </w:rPr>
+        <w:t>贪心算法</w:t>
+      </w:r>
+      <w:r>
+        <w:rPr>
+          <w:rFonts w:hint="eastAsia"/>
+          <w:sz w:val="24"/>
+        </w:rPr>
+        <w:t>：</w:t>
+      </w:r>
+      <w:r>
+        <w:rPr>
+          <w:rFonts w:hint="eastAsia"/>
+          <w:sz w:val="24"/>
+        </w:rPr>
+        <w:t>该方法需要与模型绑定，先从所有特征中选择一个最优特征，使得模型</w:t>
+      </w:r>
+      <w:r>
+        <w:rPr>
+          <w:rFonts w:hint="eastAsia"/>
+          <w:sz w:val="24"/>
+        </w:rPr>
+        <w:t>在该特征上的表现最好，</w:t>
+      </w:r>
+      <w:r>
+        <w:rPr>
+          <w:rFonts w:hint="eastAsia"/>
+          <w:sz w:val="24"/>
+        </w:rPr>
+        <w:t>将该特征</w:t>
+      </w:r>
+      <w:r>
+        <w:rPr>
+          <w:rFonts w:hint="eastAsia"/>
+          <w:sz w:val="24"/>
+        </w:rPr>
+        <w:t>作为初始的特征集</w:t>
+      </w:r>
+      <w:r>
+        <w:rPr>
+          <w:rFonts w:hint="eastAsia"/>
+          <w:sz w:val="24"/>
+        </w:rPr>
+        <w:t>。</w:t>
+      </w:r>
+      <w:r>
+        <w:rPr>
+          <w:rFonts w:hint="eastAsia"/>
+          <w:sz w:val="24"/>
+        </w:rPr>
+        <w:t>然后迭代，</w:t>
+      </w:r>
+      <w:r>
+        <w:rPr>
+          <w:rFonts w:hint="eastAsia"/>
+          <w:sz w:val="24"/>
+        </w:rPr>
+        <w:t>每次</w:t>
+      </w:r>
+      <w:proofErr w:type="gramStart"/>
+      <w:r>
+        <w:rPr>
+          <w:rFonts w:hint="eastAsia"/>
+          <w:sz w:val="24"/>
+        </w:rPr>
+        <w:t>向</w:t>
+      </w:r>
+      <w:r>
+        <w:rPr>
+          <w:rFonts w:hint="eastAsia"/>
+          <w:sz w:val="24"/>
+        </w:rPr>
+        <w:t>特征</w:t>
+      </w:r>
+      <w:proofErr w:type="gramEnd"/>
+      <w:r>
+        <w:rPr>
+          <w:rFonts w:hint="eastAsia"/>
+          <w:sz w:val="24"/>
+        </w:rPr>
+        <w:t>集中添加一个特征，使得添加该特征后，模型在该特征集上的表现</w:t>
+      </w:r>
+      <w:r>
+        <w:rPr>
+          <w:rFonts w:hint="eastAsia"/>
+          <w:sz w:val="24"/>
+        </w:rPr>
+        <w:t>最好。</w:t>
+      </w:r>
+      <w:r>
+        <w:rPr>
+          <w:rFonts w:hint="eastAsia"/>
+          <w:sz w:val="24"/>
+        </w:rPr>
+        <w:t>当然，也可以从所有的特征构成的特征集出发</w:t>
+      </w:r>
+      <w:r>
+        <w:rPr>
+          <w:rFonts w:hint="eastAsia"/>
+          <w:sz w:val="24"/>
+        </w:rPr>
+        <w:t>进行</w:t>
+      </w:r>
+      <w:r>
+        <w:rPr>
+          <w:rFonts w:hint="eastAsia"/>
+          <w:sz w:val="24"/>
+        </w:rPr>
+        <w:t>，每次剔除一个特征使模型效果</w:t>
+      </w:r>
+      <w:r>
+        <w:rPr>
+          <w:rFonts w:hint="eastAsia"/>
+          <w:sz w:val="24"/>
+        </w:rPr>
+        <w:t>变好（或者</w:t>
+      </w:r>
+      <w:r>
+        <w:rPr>
+          <w:rFonts w:hint="eastAsia"/>
+          <w:sz w:val="24"/>
+        </w:rPr>
+        <w:t>不会变差</w:t>
+      </w:r>
+      <w:r>
+        <w:rPr>
+          <w:rFonts w:hint="eastAsia"/>
+          <w:sz w:val="24"/>
+        </w:rPr>
+        <w:t>）。</w:t>
+      </w:r>
+    </w:p>
+    <w:p>
+      <w:pPr>
+        <w:rPr>
+          <w:rFonts w:hint="eastAsia"/>
+          <w:sz w:val="24"/>
+        </w:rPr>
+      </w:pPr>
+      <w:r>
+        <w:rPr>
+          <w:rFonts w:hint="eastAsia"/>
+          <w:sz w:val="24"/>
+        </w:rPr>
+        <w:t>（</w:t>
+      </w:r>
+      <w:r>
+        <w:rPr>
+          <w:rFonts w:hint="eastAsia"/>
+          <w:sz w:val="24"/>
+        </w:rPr>
+        <w:t>2</w:t>
+      </w:r>
+      <w:r>
+        <w:rPr>
+          <w:rFonts w:hint="eastAsia"/>
+          <w:sz w:val="24"/>
+        </w:rPr>
+        <w:t>）</w:t>
+      </w:r>
+      <w:r>
+        <w:rPr>
+          <w:rFonts w:hint="eastAsia"/>
+          <w:sz w:val="24"/>
+        </w:rPr>
+        <w:t>基于</w:t>
+      </w:r>
+      <w:r>
+        <w:rPr>
+          <w:rFonts w:hint="eastAsia"/>
+          <w:sz w:val="24"/>
+        </w:rPr>
+        <w:t>L1</w:t>
+      </w:r>
+      <w:r>
+        <w:rPr>
+          <w:rFonts w:hint="eastAsia"/>
+          <w:sz w:val="24"/>
+        </w:rPr>
+        <w:t>正则</w:t>
+      </w:r>
+      <w:r>
+        <w:rPr>
+          <w:rFonts w:hint="eastAsia"/>
+          <w:sz w:val="24"/>
+        </w:rPr>
+        <w:t>：</w:t>
+      </w:r>
+      <w:r>
+        <w:rPr>
+          <w:rFonts w:hint="eastAsia"/>
+          <w:sz w:val="24"/>
+        </w:rPr>
+        <w:t>对</w:t>
+      </w:r>
+      <w:r>
+        <w:rPr>
+          <w:rFonts w:hint="eastAsia"/>
+          <w:sz w:val="24"/>
+        </w:rPr>
+        <w:t>于某</w:t>
+      </w:r>
+      <w:r>
+        <w:rPr>
+          <w:rFonts w:hint="eastAsia"/>
+          <w:sz w:val="24"/>
+        </w:rPr>
+        <w:t>些</w:t>
+      </w:r>
+      <w:r>
+        <w:rPr>
+          <w:rFonts w:hint="eastAsia"/>
+          <w:sz w:val="24"/>
+        </w:rPr>
+        <w:t>模型来说，</w:t>
+      </w:r>
+      <w:r>
+        <w:rPr>
+          <w:rFonts w:hint="eastAsia"/>
+          <w:sz w:val="24"/>
+        </w:rPr>
+        <w:t>模型的参数</w:t>
+      </w:r>
+      <w:r>
+        <w:rPr>
+          <w:rFonts w:hint="eastAsia"/>
+          <w:sz w:val="24"/>
+        </w:rPr>
+        <w:t>就是</w:t>
+      </w:r>
+      <w:proofErr w:type="gramStart"/>
+      <w:r>
+        <w:rPr>
+          <w:rFonts w:hint="eastAsia"/>
+          <w:sz w:val="24"/>
+        </w:rPr>
+        <w:t>各特征</w:t>
+      </w:r>
+      <w:proofErr w:type="gramEnd"/>
+      <w:r>
+        <w:rPr>
+          <w:rFonts w:hint="eastAsia"/>
+          <w:sz w:val="24"/>
+        </w:rPr>
+        <w:t>的系数，</w:t>
+      </w:r>
+      <w:r>
+        <w:rPr>
+          <w:rFonts w:hint="eastAsia"/>
+          <w:sz w:val="24"/>
+        </w:rPr>
+        <w:t>它们</w:t>
+      </w:r>
+      <w:r>
+        <w:rPr>
+          <w:rFonts w:hint="eastAsia"/>
+          <w:sz w:val="24"/>
+        </w:rPr>
+        <w:t>表征了相应特征对输出结果的重要性。</w:t>
+      </w:r>
+      <w:r>
+        <w:rPr>
+          <w:rFonts w:hint="eastAsia"/>
+          <w:sz w:val="24"/>
+        </w:rPr>
+        <w:t>比如线性回归、</w:t>
+      </w:r>
+      <w:r>
+        <w:rPr>
+          <w:rFonts w:hint="eastAsia"/>
+          <w:sz w:val="24"/>
+        </w:rPr>
+        <w:t>逻辑回归模型。这时，</w:t>
+      </w:r>
+      <w:r>
+        <w:rPr>
+          <w:rFonts w:hint="eastAsia"/>
+          <w:sz w:val="24"/>
+        </w:rPr>
+        <w:t>对模型使用</w:t>
+      </w:r>
+      <w:r>
+        <w:rPr>
+          <w:rFonts w:hint="eastAsia"/>
+          <w:sz w:val="24"/>
+        </w:rPr>
+        <w:t>L1</w:t>
+      </w:r>
+      <w:r>
+        <w:rPr>
+          <w:rFonts w:hint="eastAsia"/>
+          <w:sz w:val="24"/>
+        </w:rPr>
+        <w:t>正则</w:t>
+      </w:r>
+      <w:r>
+        <w:rPr>
+          <w:rFonts w:hint="eastAsia"/>
+          <w:sz w:val="24"/>
+        </w:rPr>
+        <w:t>，会</w:t>
+      </w:r>
+      <w:r>
+        <w:rPr>
+          <w:rFonts w:hint="eastAsia"/>
+          <w:sz w:val="24"/>
+        </w:rPr>
+        <w:t>有稀疏化的作用，也就是使</w:t>
+      </w:r>
+      <w:r>
+        <w:rPr>
+          <w:rFonts w:hint="eastAsia"/>
+          <w:sz w:val="24"/>
+        </w:rPr>
+        <w:t>比较</w:t>
+      </w:r>
+      <w:r>
+        <w:rPr>
+          <w:rFonts w:hint="eastAsia"/>
+          <w:sz w:val="24"/>
+        </w:rPr>
+        <w:t>不重要的</w:t>
+      </w:r>
+      <w:r>
+        <w:rPr>
+          <w:rFonts w:hint="eastAsia"/>
+          <w:sz w:val="24"/>
+        </w:rPr>
+        <w:t>特征的系数变成</w:t>
+      </w:r>
+      <w:r>
+        <w:rPr>
+          <w:rFonts w:hint="eastAsia"/>
+          <w:sz w:val="24"/>
+        </w:rPr>
+        <w:t>0</w:t>
+      </w:r>
+      <w:r>
+        <w:rPr>
+          <w:rFonts w:hint="eastAsia"/>
+          <w:sz w:val="24"/>
+        </w:rPr>
+        <w:t>。</w:t>
+      </w:r>
+      <w:r>
+        <w:rPr>
+          <w:rFonts w:hint="eastAsia"/>
+          <w:sz w:val="24"/>
+        </w:rPr>
+        <w:t>这就相当于</w:t>
+      </w:r>
+      <w:r>
+        <w:rPr>
+          <w:rFonts w:hint="eastAsia"/>
+          <w:sz w:val="24"/>
+        </w:rPr>
+        <w:t>对样本做了特征选择。</w:t>
+      </w:r>
+    </w:p>
+    <w:p>
+      <w:pPr>
+        <w:rPr>
+          <w:rFonts w:hint="eastAsia"/>
+          <w:sz w:val="24"/>
+        </w:rPr>
+      </w:pPr>
+      <w:r>
+        <w:rPr>
+          <w:rFonts w:hint="eastAsia"/>
+          <w:sz w:val="24"/>
+        </w:rPr>
+        <w:t>（</w:t>
+      </w:r>
+      <w:r>
+        <w:rPr>
+          <w:rFonts w:hint="eastAsia"/>
+          <w:sz w:val="24"/>
+        </w:rPr>
+        <w:t>3</w:t>
+      </w:r>
+      <w:r>
+        <w:rPr>
+          <w:rFonts w:hint="eastAsia"/>
+          <w:sz w:val="24"/>
+        </w:rPr>
+        <w:t>）</w:t>
+      </w:r>
+      <w:r>
+        <w:rPr>
+          <w:rFonts w:hint="eastAsia"/>
+          <w:sz w:val="24"/>
+        </w:rPr>
+        <w:t>决策</w:t>
+      </w:r>
+      <w:r>
+        <w:rPr>
+          <w:rFonts w:hint="eastAsia"/>
+          <w:sz w:val="24"/>
+        </w:rPr>
+        <w:t>树</w:t>
+      </w:r>
+      <w:r>
+        <w:rPr>
+          <w:rFonts w:hint="eastAsia"/>
+          <w:sz w:val="24"/>
+        </w:rPr>
+        <w:t>算法</w:t>
+      </w:r>
+      <w:r>
+        <w:rPr>
+          <w:rFonts w:hint="eastAsia"/>
+          <w:sz w:val="24"/>
+        </w:rPr>
+        <w:t>：</w:t>
+      </w:r>
+      <w:r>
+        <w:rPr>
+          <w:rFonts w:hint="eastAsia"/>
+          <w:sz w:val="24"/>
+        </w:rPr>
+        <w:t>决策树算法其实是一个分类算法</w:t>
+      </w:r>
+      <w:r>
+        <w:rPr>
+          <w:rFonts w:hint="eastAsia"/>
+          <w:sz w:val="24"/>
+        </w:rPr>
+        <w:t>，</w:t>
+      </w:r>
+      <w:r>
+        <w:rPr>
+          <w:rFonts w:hint="eastAsia"/>
+          <w:sz w:val="24"/>
+        </w:rPr>
+        <w:t>它可以实现样本</w:t>
+      </w:r>
+      <w:r>
+        <w:rPr>
+          <w:rFonts w:hint="eastAsia"/>
+          <w:sz w:val="24"/>
+        </w:rPr>
+        <w:t>分类。由于在</w:t>
+      </w:r>
+      <w:r>
+        <w:rPr>
+          <w:rFonts w:hint="eastAsia"/>
+          <w:sz w:val="24"/>
+        </w:rPr>
+        <w:t>训练</w:t>
+      </w:r>
+      <w:r>
+        <w:rPr>
+          <w:rFonts w:hint="eastAsia"/>
+          <w:sz w:val="24"/>
+        </w:rPr>
+        <w:t>的过程中，</w:t>
+      </w:r>
+      <w:r>
+        <w:rPr>
+          <w:rFonts w:hint="eastAsia"/>
+          <w:sz w:val="24"/>
+        </w:rPr>
+        <w:t>决策树每次向下分裂</w:t>
+      </w:r>
+      <w:r>
+        <w:rPr>
+          <w:rFonts w:hint="eastAsia"/>
+          <w:sz w:val="24"/>
+        </w:rPr>
+        <w:t>都</w:t>
+      </w:r>
+      <w:r>
+        <w:rPr>
+          <w:rFonts w:hint="eastAsia"/>
+          <w:sz w:val="24"/>
+        </w:rPr>
+        <w:t>要选择“最优特征”，使用最优特征进行分割</w:t>
+      </w:r>
+      <w:r>
+        <w:rPr>
+          <w:rFonts w:hint="eastAsia"/>
+          <w:sz w:val="24"/>
+        </w:rPr>
+        <w:t>，所以它相当于对特征的重要程度</w:t>
+      </w:r>
+      <w:r>
+        <w:rPr>
+          <w:rFonts w:hint="eastAsia"/>
+          <w:sz w:val="24"/>
+        </w:rPr>
+        <w:t>进行了排序，</w:t>
+      </w:r>
+      <w:r>
+        <w:rPr>
+          <w:rFonts w:hint="eastAsia"/>
+          <w:sz w:val="24"/>
+        </w:rPr>
+        <w:t>越靠近根节点的节点对应的分裂特征越好，因此它也实现了特征选择的功能。</w:t>
+      </w:r>
+    </w:p>
+    <w:p>
+      <w:pPr>
+        <w:rPr>
+          <w:sz w:val="24"/>
+        </w:rPr>
+      </w:pPr>
+      <w:r>
+        <w:rPr>
+          <w:rFonts w:hint="eastAsia"/>
+          <w:sz w:val="24"/>
+        </w:rPr>
+        <w:t>（</w:t>
+      </w:r>
+      <w:r>
+        <w:rPr>
+          <w:rFonts w:hint="eastAsia"/>
+          <w:sz w:val="24"/>
+        </w:rPr>
+        <w:t>4</w:t>
+      </w:r>
+      <w:r>
+        <w:rPr>
+          <w:rFonts w:hint="eastAsia"/>
+          <w:sz w:val="24"/>
+        </w:rPr>
+        <w:t>）</w:t>
+      </w:r>
+      <w:r>
+        <w:rPr>
+          <w:rFonts w:hint="eastAsia"/>
+          <w:sz w:val="24"/>
+        </w:rPr>
+        <w:t>基于相关性计算</w:t>
+      </w:r>
+      <w:r>
+        <w:rPr>
+          <w:rFonts w:hint="eastAsia"/>
+          <w:sz w:val="24"/>
+        </w:rPr>
+        <w:t>：</w:t>
+      </w:r>
+      <w:r>
+        <w:rPr>
+          <w:rFonts w:hint="eastAsia"/>
+          <w:sz w:val="24"/>
+        </w:rPr>
+        <w:t>就是</w:t>
+      </w:r>
+      <w:r>
+        <w:rPr>
+          <w:rFonts w:hint="eastAsia"/>
+          <w:sz w:val="24"/>
+        </w:rPr>
+        <w:t>计算每个特征跟输出的相关性，</w:t>
+      </w:r>
+      <w:r>
+        <w:rPr>
+          <w:rFonts w:hint="eastAsia"/>
+          <w:sz w:val="24"/>
+        </w:rPr>
+        <w:t>相关性越强则</w:t>
+      </w:r>
+      <w:r>
+        <w:rPr>
+          <w:rFonts w:hint="eastAsia"/>
+          <w:sz w:val="24"/>
+        </w:rPr>
+        <w:t>特征越好。</w:t>
+      </w:r>
+      <w:bookmarkStart w:id="0" w:name="_GoBack"/>
+      <w:bookmarkEnd w:id="0"/>
     </w:p>
     <w:sectPr>
       <w:pgSz w:w="11906" w:h="16838"/>

</xml_diff>